<commit_message>
added doc for lab5
</commit_message>
<xml_diff>
--- a/lab5.docx
+++ b/lab5.docx
@@ -13,13 +13,7 @@
         <w:rPr>
           <w:lang w:val="en-US"/>
         </w:rPr>
-        <w:t>Laboratory 5</w:t>
-      </w:r>
-      <w:r>
-        <w:rPr>
-          <w:lang w:val="en-US"/>
-        </w:rPr>
-        <w:t xml:space="preserve"> – FLCD</w:t>
+        <w:t>Laboratory 5 – FLCD</w:t>
       </w:r>
     </w:p>
     <w:p>
@@ -109,13 +103,7 @@
         <w:rPr>
           <w:rStyle w:val="BookTitle"/>
         </w:rPr>
-        <w:t>Class that contains 4</w:t>
-      </w:r>
-      <w:r>
-        <w:rPr>
-          <w:rStyle w:val="BookTitle"/>
-        </w:rPr>
-        <w:t xml:space="preserve"> fields:</w:t>
+        <w:t>Class that contains 4 fields:</w:t>
       </w:r>
     </w:p>
     <w:p>
@@ -127,13 +115,7 @@
         </w:numPr>
       </w:pPr>
       <w:r>
-        <w:t xml:space="preserve">nonTerminals </w:t>
-      </w:r>
-      <w:r>
-        <w:t xml:space="preserve">: list of </w:t>
-      </w:r>
-      <w:r>
-        <w:t>non-terminals</w:t>
+        <w:t>nonTerminals : list of non-terminals</w:t>
       </w:r>
     </w:p>
     <w:p>
@@ -145,13 +127,7 @@
         </w:numPr>
       </w:pPr>
       <w:r>
-        <w:t>terminals</w:t>
-      </w:r>
-      <w:r>
-        <w:t xml:space="preserve">: list of the </w:t>
-      </w:r>
-      <w:r>
-        <w:t>terminals</w:t>
+        <w:t>terminals: list of the terminals</w:t>
       </w:r>
     </w:p>
     <w:p>
@@ -163,13 +139,7 @@
         </w:numPr>
       </w:pPr>
       <w:r>
-        <w:t>startingSymbol</w:t>
-      </w:r>
-      <w:r>
-        <w:t xml:space="preserve">: </w:t>
-      </w:r>
-      <w:r>
-        <w:t>starting symbol</w:t>
+        <w:t>startingSymbol: starting symbol</w:t>
       </w:r>
     </w:p>
     <w:p>
@@ -181,16 +151,268 @@
         </w:numPr>
       </w:pPr>
       <w:r>
+        <w:t>productions: map (string -&gt; list</w:t>
+      </w:r>
+      <w:r>
+        <w:t xml:space="preserve"> of list of strings</w:t>
+      </w:r>
+      <w:r>
+        <w:t>)</w:t>
+      </w:r>
+    </w:p>
+    <w:p/>
+    <w:p>
+      <w:pPr>
+        <w:rPr>
+          <w:rStyle w:val="SubtleReference"/>
+        </w:rPr>
+      </w:pPr>
+      <w:r>
+        <w:rPr>
+          <w:rStyle w:val="SubtleReference"/>
+        </w:rPr>
+        <w:t>LRItem</w:t>
+      </w:r>
+      <w:r>
+        <w:rPr>
+          <w:rStyle w:val="SubtleReference"/>
+        </w:rPr>
+        <w:t xml:space="preserve"> class</w:t>
+      </w:r>
+    </w:p>
+    <w:p>
+      <w:pPr>
+        <w:pStyle w:val="Heading4"/>
+        <w:rPr>
+          <w:rStyle w:val="BookTitle"/>
+        </w:rPr>
+      </w:pPr>
+      <w:r>
+        <w:rPr>
+          <w:rStyle w:val="BookTitle"/>
+        </w:rPr>
+        <w:t xml:space="preserve">Class </w:t>
+      </w:r>
+      <w:r>
+        <w:rPr>
+          <w:rStyle w:val="BookTitle"/>
+        </w:rPr>
+        <w:t>that contains 3</w:t>
+      </w:r>
+      <w:r>
+        <w:rPr>
+          <w:rStyle w:val="BookTitle"/>
+        </w:rPr>
+        <w:t xml:space="preserve"> fields:</w:t>
+      </w:r>
+    </w:p>
+    <w:p>
+      <w:pPr>
+        <w:pStyle w:val="ListParagraph"/>
+        <w:numPr>
+          <w:ilvl w:val="0"/>
+          <w:numId w:val="1"/>
+        </w:numPr>
+      </w:pPr>
+      <w:r>
+        <w:t>nonTerminal</w:t>
+      </w:r>
+      <w:r>
+        <w:t xml:space="preserve"> </w:t>
+      </w:r>
+      <w:r>
+        <w:t>: string</w:t>
+      </w:r>
+    </w:p>
+    <w:p>
+      <w:pPr>
+        <w:pStyle w:val="ListParagraph"/>
+        <w:numPr>
+          <w:ilvl w:val="0"/>
+          <w:numId w:val="1"/>
+        </w:numPr>
+      </w:pPr>
+      <w:r>
+        <w:t>production</w:t>
+      </w:r>
+      <w:r>
+        <w:t xml:space="preserve">: </w:t>
+      </w:r>
+      <w:r>
+        <w:t>list of strings</w:t>
+      </w:r>
+    </w:p>
+    <w:p>
+      <w:pPr>
+        <w:pStyle w:val="ListParagraph"/>
+        <w:numPr>
+          <w:ilvl w:val="0"/>
+          <w:numId w:val="1"/>
+        </w:numPr>
+      </w:pPr>
+      <w:r>
+        <w:t>dotIndex</w:t>
+      </w:r>
+      <w:r>
+        <w:t xml:space="preserve">: </w:t>
+      </w:r>
+      <w:r>
+        <w:t>int – index that shows the position of the dot in the production</w:t>
+      </w:r>
+    </w:p>
+    <w:p/>
+    <w:p>
+      <w:pPr>
+        <w:rPr>
+          <w:rStyle w:val="SubtleReference"/>
+        </w:rPr>
+      </w:pPr>
+      <w:r>
+        <w:rPr>
+          <w:rStyle w:val="SubtleReference"/>
+        </w:rPr>
+        <w:t>Parser</w:t>
+      </w:r>
+      <w:r>
+        <w:rPr>
+          <w:rStyle w:val="SubtleReference"/>
+        </w:rPr>
+        <w:t xml:space="preserve"> class</w:t>
+      </w:r>
+    </w:p>
+    <w:p>
+      <w:pPr>
+        <w:pStyle w:val="Heading4"/>
+        <w:rPr>
+          <w:rStyle w:val="BookTitle"/>
+        </w:rPr>
+      </w:pPr>
+      <w:r>
+        <w:rPr>
+          <w:rStyle w:val="BookTitle"/>
+        </w:rPr>
+        <w:t>Functions</w:t>
+      </w:r>
+      <w:r>
+        <w:rPr>
+          <w:rStyle w:val="BookTitle"/>
+        </w:rPr>
+        <w:t>:</w:t>
+      </w:r>
+    </w:p>
+    <w:p>
+      <w:pPr>
+        <w:pStyle w:val="ListParagraph"/>
+        <w:numPr>
+          <w:ilvl w:val="0"/>
+          <w:numId w:val="7"/>
+        </w:numPr>
+      </w:pPr>
+      <w:r>
+        <w:rPr>
+          <w:b/>
+        </w:rPr>
+        <w:t>closure</w:t>
+      </w:r>
+      <w:r>
+        <w:t>: takes a list of LRItems as input and returns the closure of that list</w:t>
+      </w:r>
+    </w:p>
+    <w:p>
+      <w:pPr>
+        <w:pStyle w:val="ListParagraph"/>
+        <w:numPr>
+          <w:ilvl w:val="0"/>
+          <w:numId w:val="7"/>
+        </w:numPr>
+      </w:pPr>
+      <w:r>
+        <w:rPr>
+          <w:b/>
+        </w:rPr>
+        <w:t>goTo</w:t>
+      </w:r>
+      <w:r>
+        <w:t>: calls the closure function with the LRItems that match the corresponding state and symbol</w:t>
+      </w:r>
+    </w:p>
+    <w:p>
+      <w:pPr>
+        <w:pStyle w:val="ListParagraph"/>
+        <w:numPr>
+          <w:ilvl w:val="0"/>
+          <w:numId w:val="7"/>
+        </w:numPr>
+      </w:pPr>
+      <w:r>
+        <w:rPr>
+          <w:b/>
+        </w:rPr>
+        <w:t>canonicalCollection</w:t>
+      </w:r>
+      <w:r>
+        <w:t>: returns the canonical collection of the given grammar</w:t>
+      </w:r>
+    </w:p>
+    <w:p/>
+    <w:p>
+      <w:pPr>
+        <w:rPr>
+          <w:rStyle w:val="IntenseReference"/>
+        </w:rPr>
+      </w:pPr>
+      <w:r>
+        <w:rPr>
+          <w:rStyle w:val="IntenseReference"/>
+        </w:rPr>
         <w:t>productions</w:t>
       </w:r>
-      <w:r>
-        <w:t xml:space="preserve">: </w:t>
-      </w:r>
-      <w:r>
-        <w:t>map (string -&gt; list)</w:t>
-      </w:r>
+    </w:p>
+    <w:p>
+      <w:pPr>
+        <w:pStyle w:val="ListParagraph"/>
+        <w:numPr>
+          <w:ilvl w:val="0"/>
+          <w:numId w:val="5"/>
+        </w:numPr>
+      </w:pPr>
+      <w:r>
+        <w:t>W</w:t>
+      </w:r>
+      <w:r>
+        <w:t>e used a hashmap</w:t>
+      </w:r>
+      <w:r>
+        <w:t xml:space="preserve"> to represent the productions, keeping the non-terminals as the keys and the cor</w:t>
+      </w:r>
+      <w:r>
+        <w:t>responding production as a list</w:t>
+      </w:r>
+      <w:r>
+        <w:t xml:space="preserve"> </w:t>
+      </w:r>
+      <w:r>
+        <w:t xml:space="preserve">of lists </w:t>
+      </w:r>
+      <w:r>
+        <w:t xml:space="preserve">that contain every symbol of the </w:t>
+      </w:r>
+      <w:r>
+        <w:t>production.</w:t>
+      </w:r>
+      <w:bookmarkStart w:id="0" w:name="_GoBack"/>
+      <w:bookmarkEnd w:id="0"/>
     </w:p>
     <w:p/>
+    <w:p/>
+    <w:p/>
+    <w:p/>
+    <w:p/>
+    <w:p>
+      <w:pPr>
+        <w:ind w:left="360"/>
+      </w:pPr>
+    </w:p>
     <w:p>
       <w:pPr>
         <w:rPr>
@@ -201,6 +423,7 @@
         <w:rPr>
           <w:rStyle w:val="IntenseReference"/>
         </w:rPr>
+        <w:lastRenderedPageBreak/>
         <w:t>Class diagram</w:t>
       </w:r>
     </w:p>
@@ -215,9 +438,9 @@
           <w:rStyle w:val="IntenseReference"/>
         </w:rPr>
         <w:drawing>
-          <wp:inline distT="0" distB="0" distL="0" distR="0" wp14:anchorId="522FD8A7" wp14:editId="1CF9B90F">
-            <wp:extent cx="3810330" cy="3856054"/>
-            <wp:effectExtent l="0" t="0" r="0" b="0"/>
+          <wp:inline distT="0" distB="0" distL="0" distR="0" wp14:anchorId="697E4D1D" wp14:editId="362A2174">
+            <wp:extent cx="5760720" cy="3689350"/>
+            <wp:effectExtent l="0" t="0" r="0" b="6350"/>
             <wp:docPr id="1" name="Picture 1"/>
             <wp:cNvGraphicFramePr>
               <a:graphicFrameLocks xmlns:a="http://schemas.openxmlformats.org/drawingml/2006/main" noChangeAspect="1"/>
@@ -238,7 +461,7 @@
                   <pic:spPr>
                     <a:xfrm>
                       <a:off x="0" y="0"/>
-                      <a:ext cx="3810330" cy="3856054"/>
+                      <a:ext cx="5760720" cy="3689350"/>
                     </a:xfrm>
                     <a:prstGeom prst="rect">
                       <a:avLst/>
@@ -251,7 +474,13 @@
         </w:drawing>
       </w:r>
     </w:p>
-    <w:p/>
+    <w:p>
+      <w:pPr>
+        <w:rPr>
+          <w:rStyle w:val="SubtleReference"/>
+        </w:rPr>
+      </w:pPr>
+    </w:p>
     <w:p>
       <w:pPr>
         <w:rPr>
@@ -262,7 +491,20 @@
         <w:rPr>
           <w:rStyle w:val="IntenseReference"/>
         </w:rPr>
-        <w:t>productions</w:t>
+        <w:t>Examples:</w:t>
+      </w:r>
+    </w:p>
+    <w:p>
+      <w:pPr>
+        <w:rPr>
+          <w:rStyle w:val="IntenseReference"/>
+        </w:rPr>
+      </w:pPr>
+      <w:r>
+        <w:rPr>
+          <w:rStyle w:val="IntenseReference"/>
+        </w:rPr>
+        <w:t>1.</w:t>
       </w:r>
     </w:p>
     <w:p>
@@ -270,21 +512,276 @@
         <w:pStyle w:val="ListParagraph"/>
         <w:numPr>
           <w:ilvl w:val="0"/>
-          <w:numId w:val="5"/>
+          <w:numId w:val="1"/>
         </w:numPr>
       </w:pPr>
       <w:r>
-        <w:t>W</w:t>
-      </w:r>
-      <w:r>
-        <w:t>e used a hashmap</w:t>
-      </w:r>
-      <w:r>
-        <w:t xml:space="preserve"> to represent the productions, keeping the non-terminals as the keys and the corresponding transitions as values</w:t>
-      </w:r>
-      <w:bookmarkStart w:id="0" w:name="_GoBack"/>
-      <w:bookmarkEnd w:id="0"/>
-    </w:p>
+        <w:t>grammar.txt:</w:t>
+      </w:r>
+    </w:p>
+    <w:p>
+      <w:pPr>
+        <w:pStyle w:val="ListParagraph"/>
+      </w:pPr>
+    </w:p>
+    <w:p>
+      <w:pPr>
+        <w:pStyle w:val="ListParagraph"/>
+      </w:pPr>
+      <w:r>
+        <w:drawing>
+          <wp:inline distT="0" distB="0" distL="0" distR="0" wp14:anchorId="5B9442CD" wp14:editId="676B5C92">
+            <wp:extent cx="1737511" cy="1173582"/>
+            <wp:effectExtent l="0" t="0" r="0" b="7620"/>
+            <wp:docPr id="3" name="Picture 3"/>
+            <wp:cNvGraphicFramePr>
+              <a:graphicFrameLocks xmlns:a="http://schemas.openxmlformats.org/drawingml/2006/main" noChangeAspect="1"/>
+            </wp:cNvGraphicFramePr>
+            <a:graphic xmlns:a="http://schemas.openxmlformats.org/drawingml/2006/main">
+              <a:graphicData uri="http://schemas.openxmlformats.org/drawingml/2006/picture">
+                <pic:pic xmlns:pic="http://schemas.openxmlformats.org/drawingml/2006/picture">
+                  <pic:nvPicPr>
+                    <pic:cNvPr id="1" name=""/>
+                    <pic:cNvPicPr/>
+                  </pic:nvPicPr>
+                  <pic:blipFill>
+                    <a:blip r:embed="rId8"/>
+                    <a:stretch>
+                      <a:fillRect/>
+                    </a:stretch>
+                  </pic:blipFill>
+                  <pic:spPr>
+                    <a:xfrm>
+                      <a:off x="0" y="0"/>
+                      <a:ext cx="1737511" cy="1173582"/>
+                    </a:xfrm>
+                    <a:prstGeom prst="rect">
+                      <a:avLst/>
+                    </a:prstGeom>
+                  </pic:spPr>
+                </pic:pic>
+              </a:graphicData>
+            </a:graphic>
+          </wp:inline>
+        </w:drawing>
+      </w:r>
+    </w:p>
+    <w:p>
+      <w:pPr>
+        <w:pStyle w:val="ListParagraph"/>
+      </w:pPr>
+    </w:p>
+    <w:p>
+      <w:pPr>
+        <w:pStyle w:val="ListParagraph"/>
+        <w:numPr>
+          <w:ilvl w:val="0"/>
+          <w:numId w:val="1"/>
+        </w:numPr>
+      </w:pPr>
+      <w:r>
+        <w:t>Canonical Collection:</w:t>
+      </w:r>
+    </w:p>
+    <w:p>
+      <w:pPr>
+        <w:pStyle w:val="ListParagraph"/>
+      </w:pPr>
+    </w:p>
+    <w:p>
+      <w:pPr>
+        <w:pStyle w:val="ListParagraph"/>
+      </w:pPr>
+      <w:r>
+        <w:drawing>
+          <wp:inline distT="0" distB="0" distL="0" distR="0" wp14:anchorId="621D926B" wp14:editId="618C4493">
+            <wp:extent cx="3368332" cy="1714649"/>
+            <wp:effectExtent l="0" t="0" r="3810" b="0"/>
+            <wp:docPr id="4" name="Picture 4"/>
+            <wp:cNvGraphicFramePr>
+              <a:graphicFrameLocks xmlns:a="http://schemas.openxmlformats.org/drawingml/2006/main" noChangeAspect="1"/>
+            </wp:cNvGraphicFramePr>
+            <a:graphic xmlns:a="http://schemas.openxmlformats.org/drawingml/2006/main">
+              <a:graphicData uri="http://schemas.openxmlformats.org/drawingml/2006/picture">
+                <pic:pic xmlns:pic="http://schemas.openxmlformats.org/drawingml/2006/picture">
+                  <pic:nvPicPr>
+                    <pic:cNvPr id="1" name=""/>
+                    <pic:cNvPicPr/>
+                  </pic:nvPicPr>
+                  <pic:blipFill>
+                    <a:blip r:embed="rId9"/>
+                    <a:stretch>
+                      <a:fillRect/>
+                    </a:stretch>
+                  </pic:blipFill>
+                  <pic:spPr>
+                    <a:xfrm>
+                      <a:off x="0" y="0"/>
+                      <a:ext cx="3368332" cy="1714649"/>
+                    </a:xfrm>
+                    <a:prstGeom prst="rect">
+                      <a:avLst/>
+                    </a:prstGeom>
+                  </pic:spPr>
+                </pic:pic>
+              </a:graphicData>
+            </a:graphic>
+          </wp:inline>
+        </w:drawing>
+      </w:r>
+    </w:p>
+    <w:p>
+      <w:pPr>
+        <w:rPr>
+          <w:rStyle w:val="IntenseReference"/>
+        </w:rPr>
+      </w:pPr>
+      <w:r>
+        <w:rPr>
+          <w:rStyle w:val="IntenseReference"/>
+        </w:rPr>
+        <w:lastRenderedPageBreak/>
+        <w:t>2</w:t>
+      </w:r>
+      <w:r>
+        <w:rPr>
+          <w:rStyle w:val="IntenseReference"/>
+        </w:rPr>
+        <w:t>.</w:t>
+      </w:r>
+    </w:p>
+    <w:p>
+      <w:pPr>
+        <w:pStyle w:val="ListParagraph"/>
+        <w:numPr>
+          <w:ilvl w:val="0"/>
+          <w:numId w:val="1"/>
+        </w:numPr>
+      </w:pPr>
+      <w:r>
+        <w:t>grammar.txt:</w:t>
+      </w:r>
+    </w:p>
+    <w:p>
+      <w:pPr>
+        <w:pStyle w:val="ListParagraph"/>
+      </w:pPr>
+    </w:p>
+    <w:p>
+      <w:pPr>
+        <w:pStyle w:val="ListParagraph"/>
+      </w:pPr>
+      <w:r>
+        <w:drawing>
+          <wp:inline distT="0" distB="0" distL="0" distR="0" wp14:anchorId="11767415" wp14:editId="295C294E">
+            <wp:extent cx="2126164" cy="792549"/>
+            <wp:effectExtent l="0" t="0" r="7620" b="7620"/>
+            <wp:docPr id="7" name="Picture 7"/>
+            <wp:cNvGraphicFramePr>
+              <a:graphicFrameLocks xmlns:a="http://schemas.openxmlformats.org/drawingml/2006/main" noChangeAspect="1"/>
+            </wp:cNvGraphicFramePr>
+            <a:graphic xmlns:a="http://schemas.openxmlformats.org/drawingml/2006/main">
+              <a:graphicData uri="http://schemas.openxmlformats.org/drawingml/2006/picture">
+                <pic:pic xmlns:pic="http://schemas.openxmlformats.org/drawingml/2006/picture">
+                  <pic:nvPicPr>
+                    <pic:cNvPr id="1" name=""/>
+                    <pic:cNvPicPr/>
+                  </pic:nvPicPr>
+                  <pic:blipFill>
+                    <a:blip r:embed="rId10"/>
+                    <a:stretch>
+                      <a:fillRect/>
+                    </a:stretch>
+                  </pic:blipFill>
+                  <pic:spPr>
+                    <a:xfrm>
+                      <a:off x="0" y="0"/>
+                      <a:ext cx="2126164" cy="792549"/>
+                    </a:xfrm>
+                    <a:prstGeom prst="rect">
+                      <a:avLst/>
+                    </a:prstGeom>
+                  </pic:spPr>
+                </pic:pic>
+              </a:graphicData>
+            </a:graphic>
+          </wp:inline>
+        </w:drawing>
+      </w:r>
+    </w:p>
+    <w:p>
+      <w:pPr>
+        <w:pStyle w:val="ListParagraph"/>
+      </w:pPr>
+    </w:p>
+    <w:p>
+      <w:pPr>
+        <w:pStyle w:val="ListParagraph"/>
+        <w:numPr>
+          <w:ilvl w:val="0"/>
+          <w:numId w:val="1"/>
+        </w:numPr>
+      </w:pPr>
+      <w:r>
+        <w:t>Canonical Collection:</w:t>
+      </w:r>
+    </w:p>
+    <w:p>
+      <w:pPr>
+        <w:pStyle w:val="ListParagraph"/>
+      </w:pPr>
+    </w:p>
+    <w:p>
+      <w:pPr>
+        <w:pStyle w:val="ListParagraph"/>
+      </w:pPr>
+      <w:r>
+        <w:drawing>
+          <wp:inline distT="0" distB="0" distL="0" distR="0" wp14:anchorId="4F80DD31" wp14:editId="7FFA4D55">
+            <wp:extent cx="4587638" cy="1760373"/>
+            <wp:effectExtent l="0" t="0" r="3810" b="0"/>
+            <wp:docPr id="8" name="Picture 8"/>
+            <wp:cNvGraphicFramePr>
+              <a:graphicFrameLocks xmlns:a="http://schemas.openxmlformats.org/drawingml/2006/main" noChangeAspect="1"/>
+            </wp:cNvGraphicFramePr>
+            <a:graphic xmlns:a="http://schemas.openxmlformats.org/drawingml/2006/main">
+              <a:graphicData uri="http://schemas.openxmlformats.org/drawingml/2006/picture">
+                <pic:pic xmlns:pic="http://schemas.openxmlformats.org/drawingml/2006/picture">
+                  <pic:nvPicPr>
+                    <pic:cNvPr id="1" name=""/>
+                    <pic:cNvPicPr/>
+                  </pic:nvPicPr>
+                  <pic:blipFill>
+                    <a:blip r:embed="rId11"/>
+                    <a:stretch>
+                      <a:fillRect/>
+                    </a:stretch>
+                  </pic:blipFill>
+                  <pic:spPr>
+                    <a:xfrm>
+                      <a:off x="0" y="0"/>
+                      <a:ext cx="4587638" cy="1760373"/>
+                    </a:xfrm>
+                    <a:prstGeom prst="rect">
+                      <a:avLst/>
+                    </a:prstGeom>
+                  </pic:spPr>
+                </pic:pic>
+              </a:graphicData>
+            </a:graphic>
+          </wp:inline>
+        </w:drawing>
+      </w:r>
+    </w:p>
+    <w:p/>
+    <w:p>
+      <w:pPr>
+        <w:rPr>
+          <w:rStyle w:val="SubtleReference"/>
+        </w:rPr>
+      </w:pPr>
+    </w:p>
+    <w:p/>
     <w:sectPr>
       <w:pgSz w:w="11906" w:h="16838"/>
       <w:pgMar w:top="1417" w:right="1417" w:bottom="1417" w:left="1417" w:header="708" w:footer="708" w:gutter="0"/>
@@ -300,7 +797,7 @@
   <w:abstractNum w:abstractNumId="0" w15:restartNumberingAfterBreak="0">
     <w:nsid w:val="08DD469F"/>
     <w:multiLevelType w:val="hybridMultilevel"/>
-    <w:tmpl w:val="2EF24ABE"/>
+    <w:tmpl w:val="C5980FD2"/>
     <w:lvl w:ilvl="0" w:tplc="50AC33DA">
       <w:numFmt w:val="bullet"/>
       <w:lvlText w:val="-"/>
@@ -636,119 +1133,231 @@
     </w:lvl>
   </w:abstractNum>
   <w:abstractNum w:abstractNumId="3" w15:restartNumberingAfterBreak="0">
+    <w:nsid w:val="497562D2"/>
+    <w:multiLevelType w:val="hybridMultilevel"/>
+    <w:tmpl w:val="BA10A298"/>
+    <w:lvl w:ilvl="0" w:tplc="0418000B">
+      <w:start w:val="1"/>
+      <w:numFmt w:val="bullet"/>
+      <w:lvlText w:val=""/>
+      <w:lvlJc w:val="left"/>
+      <w:pPr>
+        <w:ind w:left="720" w:hanging="360"/>
+      </w:pPr>
+      <w:rPr>
+        <w:rFonts w:ascii="Wingdings" w:hAnsi="Wingdings" w:hint="default"/>
+      </w:rPr>
+    </w:lvl>
+    <w:lvl w:ilvl="1" w:tplc="04180003" w:tentative="1">
+      <w:start w:val="1"/>
+      <w:numFmt w:val="bullet"/>
+      <w:lvlText w:val="o"/>
+      <w:lvlJc w:val="left"/>
+      <w:pPr>
+        <w:ind w:left="1440" w:hanging="360"/>
+      </w:pPr>
+      <w:rPr>
+        <w:rFonts w:ascii="Courier New" w:hAnsi="Courier New" w:cs="Courier New" w:hint="default"/>
+      </w:rPr>
+    </w:lvl>
+    <w:lvl w:ilvl="2" w:tplc="04180005" w:tentative="1">
+      <w:start w:val="1"/>
+      <w:numFmt w:val="bullet"/>
+      <w:lvlText w:val=""/>
+      <w:lvlJc w:val="left"/>
+      <w:pPr>
+        <w:ind w:left="2160" w:hanging="360"/>
+      </w:pPr>
+      <w:rPr>
+        <w:rFonts w:ascii="Wingdings" w:hAnsi="Wingdings" w:hint="default"/>
+      </w:rPr>
+    </w:lvl>
+    <w:lvl w:ilvl="3" w:tplc="04180001" w:tentative="1">
+      <w:start w:val="1"/>
+      <w:numFmt w:val="bullet"/>
+      <w:lvlText w:val=""/>
+      <w:lvlJc w:val="left"/>
+      <w:pPr>
+        <w:ind w:left="2880" w:hanging="360"/>
+      </w:pPr>
+      <w:rPr>
+        <w:rFonts w:ascii="Symbol" w:hAnsi="Symbol" w:hint="default"/>
+      </w:rPr>
+    </w:lvl>
+    <w:lvl w:ilvl="4" w:tplc="04180003" w:tentative="1">
+      <w:start w:val="1"/>
+      <w:numFmt w:val="bullet"/>
+      <w:lvlText w:val="o"/>
+      <w:lvlJc w:val="left"/>
+      <w:pPr>
+        <w:ind w:left="3600" w:hanging="360"/>
+      </w:pPr>
+      <w:rPr>
+        <w:rFonts w:ascii="Courier New" w:hAnsi="Courier New" w:cs="Courier New" w:hint="default"/>
+      </w:rPr>
+    </w:lvl>
+    <w:lvl w:ilvl="5" w:tplc="04180005" w:tentative="1">
+      <w:start w:val="1"/>
+      <w:numFmt w:val="bullet"/>
+      <w:lvlText w:val=""/>
+      <w:lvlJc w:val="left"/>
+      <w:pPr>
+        <w:ind w:left="4320" w:hanging="360"/>
+      </w:pPr>
+      <w:rPr>
+        <w:rFonts w:ascii="Wingdings" w:hAnsi="Wingdings" w:hint="default"/>
+      </w:rPr>
+    </w:lvl>
+    <w:lvl w:ilvl="6" w:tplc="04180001" w:tentative="1">
+      <w:start w:val="1"/>
+      <w:numFmt w:val="bullet"/>
+      <w:lvlText w:val=""/>
+      <w:lvlJc w:val="left"/>
+      <w:pPr>
+        <w:ind w:left="5040" w:hanging="360"/>
+      </w:pPr>
+      <w:rPr>
+        <w:rFonts w:ascii="Symbol" w:hAnsi="Symbol" w:hint="default"/>
+      </w:rPr>
+    </w:lvl>
+    <w:lvl w:ilvl="7" w:tplc="04180003" w:tentative="1">
+      <w:start w:val="1"/>
+      <w:numFmt w:val="bullet"/>
+      <w:lvlText w:val="o"/>
+      <w:lvlJc w:val="left"/>
+      <w:pPr>
+        <w:ind w:left="5760" w:hanging="360"/>
+      </w:pPr>
+      <w:rPr>
+        <w:rFonts w:ascii="Courier New" w:hAnsi="Courier New" w:cs="Courier New" w:hint="default"/>
+      </w:rPr>
+    </w:lvl>
+    <w:lvl w:ilvl="8" w:tplc="04180005" w:tentative="1">
+      <w:start w:val="1"/>
+      <w:numFmt w:val="bullet"/>
+      <w:lvlText w:val=""/>
+      <w:lvlJc w:val="left"/>
+      <w:pPr>
+        <w:ind w:left="6480" w:hanging="360"/>
+      </w:pPr>
+      <w:rPr>
+        <w:rFonts w:ascii="Wingdings" w:hAnsi="Wingdings" w:hint="default"/>
+      </w:rPr>
+    </w:lvl>
+  </w:abstractNum>
+  <w:abstractNum w:abstractNumId="4" w15:restartNumberingAfterBreak="0">
     <w:nsid w:val="4DA201BA"/>
     <w:multiLevelType w:val="hybridMultilevel"/>
-    <w:tmpl w:val="BA6AF306"/>
-    <w:lvl w:ilvl="0" w:tplc="04180001">
+    <w:tmpl w:val="67B4FA5A"/>
+    <w:lvl w:ilvl="0" w:tplc="50AC33DA">
+      <w:numFmt w:val="bullet"/>
+      <w:lvlText w:val="-"/>
+      <w:lvlJc w:val="left"/>
+      <w:pPr>
+        <w:ind w:left="720" w:hanging="360"/>
+      </w:pPr>
+      <w:rPr>
+        <w:rFonts w:ascii="Calibri" w:eastAsiaTheme="minorHAnsi" w:hAnsi="Calibri" w:cs="Calibri" w:hint="default"/>
+      </w:rPr>
+    </w:lvl>
+    <w:lvl w:ilvl="1" w:tplc="04180003" w:tentative="1">
+      <w:start w:val="1"/>
+      <w:numFmt w:val="bullet"/>
+      <w:lvlText w:val="o"/>
+      <w:lvlJc w:val="left"/>
+      <w:pPr>
+        <w:ind w:left="1440" w:hanging="360"/>
+      </w:pPr>
+      <w:rPr>
+        <w:rFonts w:ascii="Courier New" w:hAnsi="Courier New" w:cs="Courier New" w:hint="default"/>
+      </w:rPr>
+    </w:lvl>
+    <w:lvl w:ilvl="2" w:tplc="04180005" w:tentative="1">
+      <w:start w:val="1"/>
+      <w:numFmt w:val="bullet"/>
+      <w:lvlText w:val=""/>
+      <w:lvlJc w:val="left"/>
+      <w:pPr>
+        <w:ind w:left="2160" w:hanging="360"/>
+      </w:pPr>
+      <w:rPr>
+        <w:rFonts w:ascii="Wingdings" w:hAnsi="Wingdings" w:hint="default"/>
+      </w:rPr>
+    </w:lvl>
+    <w:lvl w:ilvl="3" w:tplc="04180001" w:tentative="1">
       <w:start w:val="1"/>
       <w:numFmt w:val="bullet"/>
       <w:lvlText w:val=""/>
       <w:lvlJc w:val="left"/>
       <w:pPr>
-        <w:ind w:left="720" w:hanging="360"/>
+        <w:ind w:left="2880" w:hanging="360"/>
       </w:pPr>
       <w:rPr>
         <w:rFonts w:ascii="Symbol" w:hAnsi="Symbol" w:hint="default"/>
       </w:rPr>
     </w:lvl>
-    <w:lvl w:ilvl="1" w:tplc="04180003" w:tentative="1">
+    <w:lvl w:ilvl="4" w:tplc="04180003" w:tentative="1">
       <w:start w:val="1"/>
       <w:numFmt w:val="bullet"/>
       <w:lvlText w:val="o"/>
       <w:lvlJc w:val="left"/>
       <w:pPr>
-        <w:ind w:left="1440" w:hanging="360"/>
+        <w:ind w:left="3600" w:hanging="360"/>
       </w:pPr>
       <w:rPr>
         <w:rFonts w:ascii="Courier New" w:hAnsi="Courier New" w:cs="Courier New" w:hint="default"/>
       </w:rPr>
     </w:lvl>
-    <w:lvl w:ilvl="2" w:tplc="04180005" w:tentative="1">
+    <w:lvl w:ilvl="5" w:tplc="04180005" w:tentative="1">
       <w:start w:val="1"/>
       <w:numFmt w:val="bullet"/>
       <w:lvlText w:val=""/>
       <w:lvlJc w:val="left"/>
       <w:pPr>
-        <w:ind w:left="2160" w:hanging="360"/>
+        <w:ind w:left="4320" w:hanging="360"/>
       </w:pPr>
       <w:rPr>
         <w:rFonts w:ascii="Wingdings" w:hAnsi="Wingdings" w:hint="default"/>
       </w:rPr>
     </w:lvl>
-    <w:lvl w:ilvl="3" w:tplc="04180001" w:tentative="1">
+    <w:lvl w:ilvl="6" w:tplc="04180001" w:tentative="1">
       <w:start w:val="1"/>
       <w:numFmt w:val="bullet"/>
       <w:lvlText w:val=""/>
       <w:lvlJc w:val="left"/>
       <w:pPr>
-        <w:ind w:left="2880" w:hanging="360"/>
+        <w:ind w:left="5040" w:hanging="360"/>
       </w:pPr>
       <w:rPr>
         <w:rFonts w:ascii="Symbol" w:hAnsi="Symbol" w:hint="default"/>
       </w:rPr>
     </w:lvl>
-    <w:lvl w:ilvl="4" w:tplc="04180003" w:tentative="1">
+    <w:lvl w:ilvl="7" w:tplc="04180003" w:tentative="1">
       <w:start w:val="1"/>
       <w:numFmt w:val="bullet"/>
       <w:lvlText w:val="o"/>
       <w:lvlJc w:val="left"/>
       <w:pPr>
-        <w:ind w:left="3600" w:hanging="360"/>
+        <w:ind w:left="5760" w:hanging="360"/>
       </w:pPr>
       <w:rPr>
         <w:rFonts w:ascii="Courier New" w:hAnsi="Courier New" w:cs="Courier New" w:hint="default"/>
       </w:rPr>
     </w:lvl>
-    <w:lvl w:ilvl="5" w:tplc="04180005" w:tentative="1">
+    <w:lvl w:ilvl="8" w:tplc="04180005" w:tentative="1">
       <w:start w:val="1"/>
       <w:numFmt w:val="bullet"/>
       <w:lvlText w:val=""/>
       <w:lvlJc w:val="left"/>
       <w:pPr>
-        <w:ind w:left="4320" w:hanging="360"/>
+        <w:ind w:left="6480" w:hanging="360"/>
       </w:pPr>
       <w:rPr>
         <w:rFonts w:ascii="Wingdings" w:hAnsi="Wingdings" w:hint="default"/>
       </w:rPr>
     </w:lvl>
-    <w:lvl w:ilvl="6" w:tplc="04180001" w:tentative="1">
-      <w:start w:val="1"/>
-      <w:numFmt w:val="bullet"/>
-      <w:lvlText w:val=""/>
-      <w:lvlJc w:val="left"/>
-      <w:pPr>
-        <w:ind w:left="5040" w:hanging="360"/>
-      </w:pPr>
-      <w:rPr>
-        <w:rFonts w:ascii="Symbol" w:hAnsi="Symbol" w:hint="default"/>
-      </w:rPr>
-    </w:lvl>
-    <w:lvl w:ilvl="7" w:tplc="04180003" w:tentative="1">
-      <w:start w:val="1"/>
-      <w:numFmt w:val="bullet"/>
-      <w:lvlText w:val="o"/>
-      <w:lvlJc w:val="left"/>
-      <w:pPr>
-        <w:ind w:left="5760" w:hanging="360"/>
-      </w:pPr>
-      <w:rPr>
-        <w:rFonts w:ascii="Courier New" w:hAnsi="Courier New" w:cs="Courier New" w:hint="default"/>
-      </w:rPr>
-    </w:lvl>
-    <w:lvl w:ilvl="8" w:tplc="04180005" w:tentative="1">
-      <w:start w:val="1"/>
-      <w:numFmt w:val="bullet"/>
-      <w:lvlText w:val=""/>
-      <w:lvlJc w:val="left"/>
-      <w:pPr>
-        <w:ind w:left="6480" w:hanging="360"/>
-      </w:pPr>
-      <w:rPr>
-        <w:rFonts w:ascii="Wingdings" w:hAnsi="Wingdings" w:hint="default"/>
-      </w:rPr>
-    </w:lvl>
   </w:abstractNum>
-  <w:abstractNum w:abstractNumId="4" w15:restartNumberingAfterBreak="0">
+  <w:abstractNum w:abstractNumId="5" w15:restartNumberingAfterBreak="0">
     <w:nsid w:val="4EFA0C51"/>
     <w:multiLevelType w:val="hybridMultilevel"/>
     <w:tmpl w:val="5AC6D54A"/>
@@ -762,6 +1371,118 @@
       </w:pPr>
       <w:rPr>
         <w:rFonts w:ascii="Symbol" w:hAnsi="Symbol" w:hint="default"/>
+      </w:rPr>
+    </w:lvl>
+    <w:lvl w:ilvl="1" w:tplc="04180003" w:tentative="1">
+      <w:start w:val="1"/>
+      <w:numFmt w:val="bullet"/>
+      <w:lvlText w:val="o"/>
+      <w:lvlJc w:val="left"/>
+      <w:pPr>
+        <w:ind w:left="1440" w:hanging="360"/>
+      </w:pPr>
+      <w:rPr>
+        <w:rFonts w:ascii="Courier New" w:hAnsi="Courier New" w:cs="Courier New" w:hint="default"/>
+      </w:rPr>
+    </w:lvl>
+    <w:lvl w:ilvl="2" w:tplc="04180005" w:tentative="1">
+      <w:start w:val="1"/>
+      <w:numFmt w:val="bullet"/>
+      <w:lvlText w:val=""/>
+      <w:lvlJc w:val="left"/>
+      <w:pPr>
+        <w:ind w:left="2160" w:hanging="360"/>
+      </w:pPr>
+      <w:rPr>
+        <w:rFonts w:ascii="Wingdings" w:hAnsi="Wingdings" w:hint="default"/>
+      </w:rPr>
+    </w:lvl>
+    <w:lvl w:ilvl="3" w:tplc="04180001" w:tentative="1">
+      <w:start w:val="1"/>
+      <w:numFmt w:val="bullet"/>
+      <w:lvlText w:val=""/>
+      <w:lvlJc w:val="left"/>
+      <w:pPr>
+        <w:ind w:left="2880" w:hanging="360"/>
+      </w:pPr>
+      <w:rPr>
+        <w:rFonts w:ascii="Symbol" w:hAnsi="Symbol" w:hint="default"/>
+      </w:rPr>
+    </w:lvl>
+    <w:lvl w:ilvl="4" w:tplc="04180003" w:tentative="1">
+      <w:start w:val="1"/>
+      <w:numFmt w:val="bullet"/>
+      <w:lvlText w:val="o"/>
+      <w:lvlJc w:val="left"/>
+      <w:pPr>
+        <w:ind w:left="3600" w:hanging="360"/>
+      </w:pPr>
+      <w:rPr>
+        <w:rFonts w:ascii="Courier New" w:hAnsi="Courier New" w:cs="Courier New" w:hint="default"/>
+      </w:rPr>
+    </w:lvl>
+    <w:lvl w:ilvl="5" w:tplc="04180005" w:tentative="1">
+      <w:start w:val="1"/>
+      <w:numFmt w:val="bullet"/>
+      <w:lvlText w:val=""/>
+      <w:lvlJc w:val="left"/>
+      <w:pPr>
+        <w:ind w:left="4320" w:hanging="360"/>
+      </w:pPr>
+      <w:rPr>
+        <w:rFonts w:ascii="Wingdings" w:hAnsi="Wingdings" w:hint="default"/>
+      </w:rPr>
+    </w:lvl>
+    <w:lvl w:ilvl="6" w:tplc="04180001" w:tentative="1">
+      <w:start w:val="1"/>
+      <w:numFmt w:val="bullet"/>
+      <w:lvlText w:val=""/>
+      <w:lvlJc w:val="left"/>
+      <w:pPr>
+        <w:ind w:left="5040" w:hanging="360"/>
+      </w:pPr>
+      <w:rPr>
+        <w:rFonts w:ascii="Symbol" w:hAnsi="Symbol" w:hint="default"/>
+      </w:rPr>
+    </w:lvl>
+    <w:lvl w:ilvl="7" w:tplc="04180003" w:tentative="1">
+      <w:start w:val="1"/>
+      <w:numFmt w:val="bullet"/>
+      <w:lvlText w:val="o"/>
+      <w:lvlJc w:val="left"/>
+      <w:pPr>
+        <w:ind w:left="5760" w:hanging="360"/>
+      </w:pPr>
+      <w:rPr>
+        <w:rFonts w:ascii="Courier New" w:hAnsi="Courier New" w:cs="Courier New" w:hint="default"/>
+      </w:rPr>
+    </w:lvl>
+    <w:lvl w:ilvl="8" w:tplc="04180005" w:tentative="1">
+      <w:start w:val="1"/>
+      <w:numFmt w:val="bullet"/>
+      <w:lvlText w:val=""/>
+      <w:lvlJc w:val="left"/>
+      <w:pPr>
+        <w:ind w:left="6480" w:hanging="360"/>
+      </w:pPr>
+      <w:rPr>
+        <w:rFonts w:ascii="Wingdings" w:hAnsi="Wingdings" w:hint="default"/>
+      </w:rPr>
+    </w:lvl>
+  </w:abstractNum>
+  <w:abstractNum w:abstractNumId="6" w15:restartNumberingAfterBreak="0">
+    <w:nsid w:val="5DBF3B7C"/>
+    <w:multiLevelType w:val="hybridMultilevel"/>
+    <w:tmpl w:val="A81CEECE"/>
+    <w:lvl w:ilvl="0" w:tplc="50AC33DA">
+      <w:numFmt w:val="bullet"/>
+      <w:lvlText w:val="-"/>
+      <w:lvlJc w:val="left"/>
+      <w:pPr>
+        <w:ind w:left="720" w:hanging="360"/>
+      </w:pPr>
+      <w:rPr>
+        <w:rFonts w:ascii="Calibri" w:eastAsiaTheme="minorHAnsi" w:hAnsi="Calibri" w:cs="Calibri" w:hint="default"/>
       </w:rPr>
     </w:lvl>
     <w:lvl w:ilvl="1" w:tplc="04180003" w:tentative="1">
@@ -868,12 +1589,18 @@
     <w:abstractNumId w:val="1"/>
   </w:num>
   <w:num w:numId="3">
-    <w:abstractNumId w:val="4"/>
+    <w:abstractNumId w:val="5"/>
   </w:num>
   <w:num w:numId="4">
     <w:abstractNumId w:val="2"/>
   </w:num>
   <w:num w:numId="5">
+    <w:abstractNumId w:val="4"/>
+  </w:num>
+  <w:num w:numId="6">
+    <w:abstractNumId w:val="6"/>
+  </w:num>
+  <w:num w:numId="7">
     <w:abstractNumId w:val="3"/>
   </w:num>
 </w:numbering>

</xml_diff>

<commit_message>
almost done parsing tree
</commit_message>
<xml_diff>
--- a/lab5.docx
+++ b/lab5.docx
@@ -171,13 +171,7 @@
         <w:rPr>
           <w:rStyle w:val="SubtleReference"/>
         </w:rPr>
-        <w:t>LRItem</w:t>
-      </w:r>
-      <w:r>
-        <w:rPr>
-          <w:rStyle w:val="SubtleReference"/>
-        </w:rPr>
-        <w:t xml:space="preserve"> class</w:t>
+        <w:t>LRItem class</w:t>
       </w:r>
     </w:p>
     <w:p>
@@ -191,19 +185,7 @@
         <w:rPr>
           <w:rStyle w:val="BookTitle"/>
         </w:rPr>
-        <w:t xml:space="preserve">Class </w:t>
-      </w:r>
-      <w:r>
-        <w:rPr>
-          <w:rStyle w:val="BookTitle"/>
-        </w:rPr>
-        <w:t>that contains 3</w:t>
-      </w:r>
-      <w:r>
-        <w:rPr>
-          <w:rStyle w:val="BookTitle"/>
-        </w:rPr>
-        <w:t xml:space="preserve"> fields:</w:t>
+        <w:t>Class that contains 3 fields:</w:t>
       </w:r>
     </w:p>
     <w:p>
@@ -215,13 +197,7 @@
         </w:numPr>
       </w:pPr>
       <w:r>
-        <w:t>nonTerminal</w:t>
-      </w:r>
-      <w:r>
-        <w:t xml:space="preserve"> </w:t>
-      </w:r>
-      <w:r>
-        <w:t>: string</w:t>
+        <w:t>nonTerminal : string</w:t>
       </w:r>
     </w:p>
     <w:p>
@@ -233,13 +209,7 @@
         </w:numPr>
       </w:pPr>
       <w:r>
-        <w:t>production</w:t>
-      </w:r>
-      <w:r>
-        <w:t xml:space="preserve">: </w:t>
-      </w:r>
-      <w:r>
-        <w:t>list of strings</w:t>
+        <w:t>production: list of strings</w:t>
       </w:r>
     </w:p>
     <w:p>
@@ -251,13 +221,7 @@
         </w:numPr>
       </w:pPr>
       <w:r>
-        <w:t>dotIndex</w:t>
-      </w:r>
-      <w:r>
-        <w:t xml:space="preserve">: </w:t>
-      </w:r>
-      <w:r>
-        <w:t>int – index that shows the position of the dot in the production</w:t>
+        <w:t>dotIndex: int – index that shows the position of the dot in the production</w:t>
       </w:r>
     </w:p>
     <w:p/>
@@ -271,13 +235,7 @@
         <w:rPr>
           <w:rStyle w:val="SubtleReference"/>
         </w:rPr>
-        <w:t>Parser</w:t>
-      </w:r>
-      <w:r>
-        <w:rPr>
-          <w:rStyle w:val="SubtleReference"/>
-        </w:rPr>
-        <w:t xml:space="preserve"> class</w:t>
+        <w:t>Parser class</w:t>
       </w:r>
     </w:p>
     <w:p>
@@ -358,6 +316,157 @@
     <w:p>
       <w:pPr>
         <w:rPr>
+          <w:rStyle w:val="SubtleReference"/>
+        </w:rPr>
+      </w:pPr>
+      <w:r>
+        <w:rPr>
+          <w:rStyle w:val="SubtleReference"/>
+        </w:rPr>
+        <w:t>LR0Table</w:t>
+      </w:r>
+      <w:r>
+        <w:rPr>
+          <w:rStyle w:val="SubtleReference"/>
+        </w:rPr>
+        <w:t xml:space="preserve"> class</w:t>
+      </w:r>
+    </w:p>
+    <w:p>
+      <w:pPr>
+        <w:pStyle w:val="Heading4"/>
+        <w:rPr>
+          <w:b/>
+          <w:bCs/>
+          <w:i w:val="0"/>
+          <w:iCs w:val="0"/>
+          <w:spacing w:val="5"/>
+        </w:rPr>
+      </w:pPr>
+      <w:r>
+        <w:rPr>
+          <w:rStyle w:val="BookTitle"/>
+        </w:rPr>
+        <w:t>Class that contains 2</w:t>
+      </w:r>
+      <w:r>
+        <w:rPr>
+          <w:rStyle w:val="BookTitle"/>
+        </w:rPr>
+        <w:t xml:space="preserve"> fields:</w:t>
+      </w:r>
+    </w:p>
+    <w:p>
+      <w:pPr>
+        <w:pStyle w:val="ListParagraph"/>
+        <w:numPr>
+          <w:ilvl w:val="0"/>
+          <w:numId w:val="1"/>
+        </w:numPr>
+      </w:pPr>
+      <w:r>
+        <w:t>table : list of pairs containing a string(action) and a map that maps the symbol to the result of the goTo function(state index)</w:t>
+      </w:r>
+    </w:p>
+    <w:p>
+      <w:pPr>
+        <w:pStyle w:val="ListParagraph"/>
+        <w:numPr>
+          <w:ilvl w:val="0"/>
+          <w:numId w:val="1"/>
+        </w:numPr>
+      </w:pPr>
+      <w:r>
+        <w:t>list</w:t>
+      </w:r>
+      <w:r>
+        <w:t>: list of strings</w:t>
+      </w:r>
+      <w:r>
+        <w:t xml:space="preserve"> containing all symbols from the grammar</w:t>
+      </w:r>
+    </w:p>
+    <w:p>
+      <w:pPr>
+        <w:pStyle w:val="Heading4"/>
+        <w:rPr>
+          <w:rStyle w:val="BookTitle"/>
+        </w:rPr>
+      </w:pPr>
+      <w:r>
+        <w:rPr>
+          <w:rStyle w:val="BookTitle"/>
+        </w:rPr>
+        <w:t>Functions:</w:t>
+      </w:r>
+    </w:p>
+    <w:p>
+      <w:pPr>
+        <w:pStyle w:val="ListParagraph"/>
+        <w:numPr>
+          <w:ilvl w:val="0"/>
+          <w:numId w:val="7"/>
+        </w:numPr>
+      </w:pPr>
+      <w:r>
+        <w:rPr>
+          <w:b/>
+        </w:rPr>
+        <w:t>cannonicalCollectionToLR0Table</w:t>
+      </w:r>
+      <w:r>
+        <w:t xml:space="preserve">: </w:t>
+      </w:r>
+      <w:r>
+        <w:t xml:space="preserve">takes the cannonicalCollection and </w:t>
+      </w:r>
+      <w:r>
+        <w:t>return the lr0table</w:t>
+      </w:r>
+    </w:p>
+    <w:p>
+      <w:pPr>
+        <w:pStyle w:val="ListParagraph"/>
+        <w:numPr>
+          <w:ilvl w:val="0"/>
+          <w:numId w:val="1"/>
+        </w:numPr>
+      </w:pPr>
+      <w:r>
+        <w:rPr>
+          <w:b/>
+        </w:rPr>
+        <w:t>we take each state from the cannonicalCollection and check if only one action(shift, reduce, acc) is</w:t>
+      </w:r>
+      <w:r>
+        <w:rPr>
+          <w:b/>
+        </w:rPr>
+        <w:t xml:space="preserve"> appropriate</w:t>
+      </w:r>
+      <w:r>
+        <w:t>.</w:t>
+      </w:r>
+    </w:p>
+    <w:p>
+      <w:pPr>
+        <w:pStyle w:val="ListParagraph"/>
+        <w:numPr>
+          <w:ilvl w:val="0"/>
+          <w:numId w:val="1"/>
+        </w:numPr>
+      </w:pPr>
+      <w:r>
+        <w:rPr>
+          <w:b/>
+        </w:rPr>
+        <w:t>then we add the corresponding action to the table, mapping also the goTo symbol to the next state</w:t>
+      </w:r>
+    </w:p>
+    <w:p/>
+    <w:p>
+      <w:pPr>
+        <w:rPr>
           <w:rStyle w:val="IntenseReference"/>
         </w:rPr>
       </w:pPr>
@@ -365,6 +474,7 @@
         <w:rPr>
           <w:rStyle w:val="IntenseReference"/>
         </w:rPr>
+        <w:lastRenderedPageBreak/>
         <w:t>productions</w:t>
       </w:r>
     </w:p>
@@ -400,8 +510,6 @@
       <w:r>
         <w:t>production.</w:t>
       </w:r>
-      <w:bookmarkStart w:id="0" w:name="_GoBack"/>
-      <w:bookmarkEnd w:id="0"/>
     </w:p>
     <w:p/>
     <w:p/>
@@ -423,7 +531,6 @@
         <w:rPr>
           <w:rStyle w:val="IntenseReference"/>
         </w:rPr>
-        <w:lastRenderedPageBreak/>
         <w:t>Class diagram</w:t>
       </w:r>
     </w:p>
@@ -436,6 +543,8 @@
       <w:r>
         <w:rPr>
           <w:rStyle w:val="IntenseReference"/>
+          <w:noProof/>
+          <w:lang w:eastAsia="ro-RO"/>
         </w:rPr>
         <w:drawing>
           <wp:inline distT="0" distB="0" distL="0" distR="0" wp14:anchorId="697E4D1D" wp14:editId="362A2174">
@@ -529,6 +638,11 @@
         <w:pStyle w:val="ListParagraph"/>
       </w:pPr>
       <w:r>
+        <w:rPr>
+          <w:noProof/>
+          <w:lang w:eastAsia="ro-RO"/>
+        </w:rPr>
+        <w:lastRenderedPageBreak/>
         <w:drawing>
           <wp:inline distT="0" distB="0" distL="0" distR="0" wp14:anchorId="5B9442CD" wp14:editId="676B5C92">
             <wp:extent cx="1737511" cy="1173582"/>
@@ -593,6 +707,10 @@
         <w:pStyle w:val="ListParagraph"/>
       </w:pPr>
       <w:r>
+        <w:rPr>
+          <w:noProof/>
+          <w:lang w:eastAsia="ro-RO"/>
+        </w:rPr>
         <w:drawing>
           <wp:inline distT="0" distB="0" distL="0" distR="0" wp14:anchorId="621D926B" wp14:editId="618C4493">
             <wp:extent cx="3368332" cy="1714649"/>
@@ -640,14 +758,7 @@
         <w:rPr>
           <w:rStyle w:val="IntenseReference"/>
         </w:rPr>
-        <w:lastRenderedPageBreak/>
-        <w:t>2</w:t>
-      </w:r>
-      <w:r>
-        <w:rPr>
-          <w:rStyle w:val="IntenseReference"/>
-        </w:rPr>
-        <w:t>.</w:t>
+        <w:t>2.</w:t>
       </w:r>
     </w:p>
     <w:p>
@@ -672,6 +783,10 @@
         <w:pStyle w:val="ListParagraph"/>
       </w:pPr>
       <w:r>
+        <w:rPr>
+          <w:noProof/>
+          <w:lang w:eastAsia="ro-RO"/>
+        </w:rPr>
         <w:drawing>
           <wp:inline distT="0" distB="0" distL="0" distR="0" wp14:anchorId="11767415" wp14:editId="295C294E">
             <wp:extent cx="2126164" cy="792549"/>
@@ -736,6 +851,10 @@
         <w:pStyle w:val="ListParagraph"/>
       </w:pPr>
       <w:r>
+        <w:rPr>
+          <w:noProof/>
+          <w:lang w:eastAsia="ro-RO"/>
+        </w:rPr>
         <w:drawing>
           <wp:inline distT="0" distB="0" distL="0" distR="0" wp14:anchorId="4F80DD31" wp14:editId="7FFA4D55">
             <wp:extent cx="4587638" cy="1760373"/>
@@ -774,12 +893,135 @@
       </w:r>
     </w:p>
     <w:p/>
+    <w:p/>
+    <w:p/>
+    <w:p/>
+    <w:p/>
+    <w:p>
+      <w:pPr>
+        <w:rPr>
+          <w:rStyle w:val="IntenseReference"/>
+        </w:rPr>
+      </w:pPr>
+      <w:r>
+        <w:rPr>
+          <w:rStyle w:val="IntenseReference"/>
+        </w:rPr>
+        <w:lastRenderedPageBreak/>
+        <w:t>3</w:t>
+      </w:r>
+      <w:r>
+        <w:rPr>
+          <w:rStyle w:val="IntenseReference"/>
+        </w:rPr>
+        <w:t>.</w:t>
+      </w:r>
+    </w:p>
+    <w:p>
+      <w:r>
+        <w:t>LR0Table</w:t>
+      </w:r>
+    </w:p>
+    <w:p>
+      <w:r>
+        <w:drawing>
+          <wp:inline distT="0" distB="0" distL="0" distR="0" wp14:anchorId="14B19141" wp14:editId="65D39B35">
+            <wp:extent cx="2842506" cy="2126164"/>
+            <wp:effectExtent l="0" t="0" r="0" b="7620"/>
+            <wp:docPr id="2" name="Picture 2"/>
+            <wp:cNvGraphicFramePr>
+              <a:graphicFrameLocks xmlns:a="http://schemas.openxmlformats.org/drawingml/2006/main" noChangeAspect="1"/>
+            </wp:cNvGraphicFramePr>
+            <a:graphic xmlns:a="http://schemas.openxmlformats.org/drawingml/2006/main">
+              <a:graphicData uri="http://schemas.openxmlformats.org/drawingml/2006/picture">
+                <pic:pic xmlns:pic="http://schemas.openxmlformats.org/drawingml/2006/picture">
+                  <pic:nvPicPr>
+                    <pic:cNvPr id="1" name=""/>
+                    <pic:cNvPicPr/>
+                  </pic:nvPicPr>
+                  <pic:blipFill>
+                    <a:blip r:embed="rId12"/>
+                    <a:stretch>
+                      <a:fillRect/>
+                    </a:stretch>
+                  </pic:blipFill>
+                  <pic:spPr>
+                    <a:xfrm>
+                      <a:off x="0" y="0"/>
+                      <a:ext cx="2842506" cy="2126164"/>
+                    </a:xfrm>
+                    <a:prstGeom prst="rect">
+                      <a:avLst/>
+                    </a:prstGeom>
+                  </pic:spPr>
+                </pic:pic>
+              </a:graphicData>
+            </a:graphic>
+          </wp:inline>
+        </w:drawing>
+      </w:r>
+    </w:p>
+    <w:p>
+      <w:pPr>
+        <w:rPr>
+          <w:b/>
+        </w:rPr>
+      </w:pPr>
+      <w:r>
+        <w:rPr>
+          <w:b/>
+        </w:rPr>
+        <w:t>Sequence: abbc</w:t>
+      </w:r>
+    </w:p>
     <w:p>
       <w:pPr>
         <w:rPr>
           <w:rStyle w:val="SubtleReference"/>
         </w:rPr>
       </w:pPr>
+      <w:r>
+        <w:rPr>
+          <w:rStyle w:val="SubtleReference"/>
+        </w:rPr>
+        <w:drawing>
+          <wp:inline distT="0" distB="0" distL="0" distR="0" wp14:anchorId="0B5E0B58" wp14:editId="1D3FD049">
+            <wp:extent cx="1729890" cy="518205"/>
+            <wp:effectExtent l="0" t="0" r="3810" b="0"/>
+            <wp:docPr id="5" name="Picture 5"/>
+            <wp:cNvGraphicFramePr>
+              <a:graphicFrameLocks xmlns:a="http://schemas.openxmlformats.org/drawingml/2006/main" noChangeAspect="1"/>
+            </wp:cNvGraphicFramePr>
+            <a:graphic xmlns:a="http://schemas.openxmlformats.org/drawingml/2006/main">
+              <a:graphicData uri="http://schemas.openxmlformats.org/drawingml/2006/picture">
+                <pic:pic xmlns:pic="http://schemas.openxmlformats.org/drawingml/2006/picture">
+                  <pic:nvPicPr>
+                    <pic:cNvPr id="1" name=""/>
+                    <pic:cNvPicPr/>
+                  </pic:nvPicPr>
+                  <pic:blipFill>
+                    <a:blip r:embed="rId13"/>
+                    <a:stretch>
+                      <a:fillRect/>
+                    </a:stretch>
+                  </pic:blipFill>
+                  <pic:spPr>
+                    <a:xfrm>
+                      <a:off x="0" y="0"/>
+                      <a:ext cx="1729890" cy="518205"/>
+                    </a:xfrm>
+                    <a:prstGeom prst="rect">
+                      <a:avLst/>
+                    </a:prstGeom>
+                  </pic:spPr>
+                </pic:pic>
+              </a:graphicData>
+            </a:graphic>
+          </wp:inline>
+        </w:drawing>
+      </w:r>
+      <w:bookmarkStart w:id="0" w:name="_GoBack"/>
+      <w:bookmarkEnd w:id="0"/>
     </w:p>
     <w:p/>
     <w:sectPr>
@@ -2168,6 +2410,56 @@
       <w:spacing w:after="0" w:line="240" w:lineRule="auto"/>
     </w:pPr>
   </w:style>
+  <w:style w:type="paragraph" w:styleId="HTMLPreformatted">
+    <w:name w:val="HTML Preformatted"/>
+    <w:basedOn w:val="Normal"/>
+    <w:link w:val="HTMLPreformattedChar"/>
+    <w:uiPriority w:val="99"/>
+    <w:semiHidden/>
+    <w:unhideWhenUsed/>
+    <w:rsid w:val="00F9570C"/>
+    <w:pPr>
+      <w:tabs>
+        <w:tab w:val="left" w:pos="916"/>
+        <w:tab w:val="left" w:pos="1832"/>
+        <w:tab w:val="left" w:pos="2748"/>
+        <w:tab w:val="left" w:pos="3664"/>
+        <w:tab w:val="left" w:pos="4580"/>
+        <w:tab w:val="left" w:pos="5496"/>
+        <w:tab w:val="left" w:pos="6412"/>
+        <w:tab w:val="left" w:pos="7328"/>
+        <w:tab w:val="left" w:pos="8244"/>
+        <w:tab w:val="left" w:pos="9160"/>
+        <w:tab w:val="left" w:pos="10076"/>
+        <w:tab w:val="left" w:pos="10992"/>
+        <w:tab w:val="left" w:pos="11908"/>
+        <w:tab w:val="left" w:pos="12824"/>
+        <w:tab w:val="left" w:pos="13740"/>
+        <w:tab w:val="left" w:pos="14656"/>
+      </w:tabs>
+      <w:spacing w:after="0" w:line="240" w:lineRule="auto"/>
+    </w:pPr>
+    <w:rPr>
+      <w:rFonts w:ascii="Courier New" w:eastAsia="Times New Roman" w:hAnsi="Courier New" w:cs="Courier New"/>
+      <w:sz w:val="20"/>
+      <w:szCs w:val="20"/>
+      <w:lang w:eastAsia="ro-RO"/>
+    </w:rPr>
+  </w:style>
+  <w:style w:type="character" w:customStyle="1" w:styleId="HTMLPreformattedChar">
+    <w:name w:val="HTML Preformatted Char"/>
+    <w:basedOn w:val="DefaultParagraphFont"/>
+    <w:link w:val="HTMLPreformatted"/>
+    <w:uiPriority w:val="99"/>
+    <w:semiHidden/>
+    <w:rsid w:val="00F9570C"/>
+    <w:rPr>
+      <w:rFonts w:ascii="Courier New" w:eastAsia="Times New Roman" w:hAnsi="Courier New" w:cs="Courier New"/>
+      <w:sz w:val="20"/>
+      <w:szCs w:val="20"/>
+      <w:lang w:eastAsia="ro-RO"/>
+    </w:rPr>
+  </w:style>
 </w:styles>
 </file>
 

</xml_diff>